<commit_message>
Subject Allocation Files moved to Subject-Allocation Folder.
</commit_message>
<xml_diff>
--- a/Time-Table-2023-24/Lab-TT/Tem_Final_lab_time_table.docx
+++ b/Time-Table-2023-24/Lab-TT/Tem_Final_lab_time_table.docx
@@ -884,6 +884,8 @@
                 <w:szCs w:val="24"/>
               </w:rPr>
             </w:pPr>
+            <w:bookmarkStart w:id="0" w:name="_GoBack"/>
+            <w:bookmarkEnd w:id="0"/>
           </w:p>
         </w:tc>
         <w:tc>
@@ -1783,8 +1785,6 @@
               </w:rPr>
               <w:t>24</w:t>
             </w:r>
-            <w:bookmarkStart w:id="0" w:name="_GoBack"/>
-            <w:bookmarkEnd w:id="0"/>
           </w:p>
         </w:tc>
       </w:tr>
@@ -2293,6 +2293,9 @@
         <w:tc>
           <w:tcPr>
             <w:tcW w:w="375" w:type="pct"/>
+            <w:tcBorders>
+              <w:bottom w:val="single" w:sz="4" w:space="0" w:color="000000" w:themeColor="text1"/>
+            </w:tcBorders>
             <w:shd w:val="clear" w:color="auto" w:fill="D9D9D9" w:themeFill="background1" w:themeFillShade="D9"/>
             <w:vAlign w:val="center"/>
           </w:tcPr>
@@ -2344,6 +2347,9 @@
         <w:tc>
           <w:tcPr>
             <w:tcW w:w="375" w:type="pct"/>
+            <w:tcBorders>
+              <w:bottom w:val="single" w:sz="4" w:space="0" w:color="000000" w:themeColor="text1"/>
+            </w:tcBorders>
             <w:shd w:val="clear" w:color="auto" w:fill="D9D9D9" w:themeFill="background1" w:themeFillShade="D9"/>
             <w:vAlign w:val="center"/>
           </w:tcPr>
@@ -2483,7 +2489,7 @@
             <w:tcBorders>
               <w:bottom w:val="single" w:sz="4" w:space="0" w:color="auto"/>
             </w:tcBorders>
-            <w:shd w:val="clear" w:color="auto" w:fill="FFFFFF" w:themeFill="background1"/>
+            <w:shd w:val="clear" w:color="auto" w:fill="DEEAF6" w:themeFill="accent1" w:themeFillTint="33"/>
             <w:vAlign w:val="center"/>
           </w:tcPr>
           <w:p>
@@ -2498,6 +2504,17 @@
                 <w:highlight w:val="lightGray"/>
               </w:rPr>
             </w:pPr>
+            <w:r>
+              <w:rPr>
+                <w:rFonts w:ascii="Cambria" w:hAnsi="Cambria"/>
+                <w:b/>
+                <w:bCs/>
+                <w:sz w:val="20"/>
+                <w:szCs w:val="20"/>
+                <w:highlight w:val="lightGray"/>
+              </w:rPr>
+              <w:t>CSE</w:t>
+            </w:r>
           </w:p>
         </w:tc>
         <w:tc>
@@ -2506,7 +2523,7 @@
             <w:tcBorders>
               <w:bottom w:val="single" w:sz="4" w:space="0" w:color="auto"/>
             </w:tcBorders>
-            <w:shd w:val="clear" w:color="auto" w:fill="FFFFFF" w:themeFill="background1"/>
+            <w:shd w:val="clear" w:color="auto" w:fill="DEEAF6" w:themeFill="accent1" w:themeFillTint="33"/>
             <w:vAlign w:val="center"/>
           </w:tcPr>
           <w:p>
@@ -2521,6 +2538,17 @@
                 <w:highlight w:val="lightGray"/>
               </w:rPr>
             </w:pPr>
+            <w:r>
+              <w:rPr>
+                <w:rFonts w:ascii="Cambria" w:hAnsi="Cambria"/>
+                <w:b/>
+                <w:bCs/>
+                <w:sz w:val="20"/>
+                <w:szCs w:val="20"/>
+                <w:highlight w:val="lightGray"/>
+              </w:rPr>
+              <w:t>CSE</w:t>
+            </w:r>
           </w:p>
         </w:tc>
         <w:tc>
@@ -2650,7 +2678,10 @@
         <w:tc>
           <w:tcPr>
             <w:tcW w:w="375" w:type="pct"/>
-            <w:shd w:val="clear" w:color="auto" w:fill="FFFFFF" w:themeFill="background1"/>
+            <w:tcBorders>
+              <w:bottom w:val="nil"/>
+            </w:tcBorders>
+            <w:shd w:val="clear" w:color="auto" w:fill="DEEAF6" w:themeFill="accent1" w:themeFillTint="33"/>
             <w:vAlign w:val="center"/>
           </w:tcPr>
           <w:p>
@@ -2669,7 +2700,10 @@
         <w:tc>
           <w:tcPr>
             <w:tcW w:w="375" w:type="pct"/>
-            <w:shd w:val="clear" w:color="auto" w:fill="FFFFFF" w:themeFill="background1"/>
+            <w:tcBorders>
+              <w:bottom w:val="nil"/>
+            </w:tcBorders>
+            <w:shd w:val="clear" w:color="auto" w:fill="DEEAF6" w:themeFill="accent1" w:themeFillTint="33"/>
             <w:vAlign w:val="center"/>
           </w:tcPr>
           <w:p>
@@ -2914,6 +2948,9 @@
         <w:tc>
           <w:tcPr>
             <w:tcW w:w="375" w:type="pct"/>
+            <w:tcBorders>
+              <w:top w:val="nil"/>
+            </w:tcBorders>
             <w:shd w:val="clear" w:color="auto" w:fill="FFFFFF" w:themeFill="background1"/>
             <w:vAlign w:val="center"/>
           </w:tcPr>
@@ -2933,6 +2970,9 @@
         <w:tc>
           <w:tcPr>
             <w:tcW w:w="375" w:type="pct"/>
+            <w:tcBorders>
+              <w:top w:val="nil"/>
+            </w:tcBorders>
             <w:shd w:val="clear" w:color="auto" w:fill="FFFFFF" w:themeFill="background1"/>
             <w:vAlign w:val="center"/>
           </w:tcPr>
@@ -8792,7 +8832,7 @@
 </file>
 
 <file path=customXml/itemProps1.xml><?xml version="1.0" encoding="utf-8"?>
-<ds:datastoreItem xmlns:ds="http://schemas.openxmlformats.org/officeDocument/2006/customXml" ds:itemID="{D55BD9AE-88EB-4706-9472-15FB4EB5C285}">
+<ds:datastoreItem xmlns:ds="http://schemas.openxmlformats.org/officeDocument/2006/customXml" ds:itemID="{5D95CA05-0401-448D-82F5-E4B0FBA3175B}">
   <ds:schemaRefs>
     <ds:schemaRef ds:uri="http://schemas.openxmlformats.org/officeDocument/2006/bibliography"/>
   </ds:schemaRefs>

</xml_diff>